<commit_message>
Checking the code in before the first meeting
</commit_message>
<xml_diff>
--- a/MSAIL Curriculum Outline.docx
+++ b/MSAIL Curriculum Outline.docx
@@ -44,15 +44,7 @@
         <w:t>Python</w:t>
       </w:r>
       <w:r>
-        <w:t>/</w:t>
-      </w:r>
-      <w:proofErr w:type="spellStart"/>
-      <w:r>
-        <w:t>devenv</w:t>
-      </w:r>
-      <w:proofErr w:type="spellEnd"/>
-      <w:r>
-        <w:t xml:space="preserve"> setup</w:t>
+        <w:t>/devenv setup</w:t>
       </w:r>
     </w:p>
     <w:p>
@@ -70,21 +62,17 @@
         <w:t>ogistic regression</w:t>
       </w:r>
       <w:r>
+        <w:t>, sgd</w:t>
+      </w:r>
+      <w:r>
         <w:t xml:space="preserve">, </w:t>
       </w:r>
-      <w:proofErr w:type="spellStart"/>
-      <w:r>
-        <w:t>sgd</w:t>
-      </w:r>
-      <w:proofErr w:type="spellEnd"/>
-      <w:r>
-        <w:t xml:space="preserve">, </w:t>
-      </w:r>
-      <w:proofErr w:type="spellStart"/>
+      <w:r>
+        <w:t xml:space="preserve">lda, </w:t>
+      </w:r>
       <w:r>
         <w:t>svm</w:t>
       </w:r>
-      <w:proofErr w:type="spellEnd"/>
     </w:p>
     <w:p>
       <w:pPr>
@@ -106,21 +94,11 @@
           <w:numId w:val="1"/>
         </w:numPr>
       </w:pPr>
-      <w:proofErr w:type="spellStart"/>
-      <w:r>
-        <w:t>Clarifai</w:t>
-      </w:r>
-      <w:proofErr w:type="spellEnd"/>
-      <w:r>
-        <w:t xml:space="preserve"> </w:t>
-      </w:r>
-      <w:proofErr w:type="spellStart"/>
-      <w:r>
-        <w:t>api</w:t>
-      </w:r>
-      <w:proofErr w:type="spellEnd"/>
-      <w:r>
-        <w:t>, neural networks, deep learning</w:t>
+      <w:r>
+        <w:t>D</w:t>
+      </w:r>
+      <w:r>
+        <w:t>eep learning</w:t>
       </w:r>
     </w:p>
     <w:p>
@@ -131,29 +109,8 @@
           <w:numId w:val="1"/>
         </w:numPr>
       </w:pPr>
-      <w:proofErr w:type="spellStart"/>
-      <w:r>
-        <w:t>Svd</w:t>
-      </w:r>
-      <w:proofErr w:type="spellEnd"/>
-      <w:r>
-        <w:t xml:space="preserve"> – </w:t>
-      </w:r>
-      <w:proofErr w:type="spellStart"/>
-      <w:r>
-        <w:t>prereq</w:t>
-      </w:r>
-      <w:proofErr w:type="spellEnd"/>
-      <w:r>
-        <w:t xml:space="preserve"> for </w:t>
-      </w:r>
-      <w:proofErr w:type="spellStart"/>
-      <w:r>
-        <w:t>pagerank</w:t>
-      </w:r>
-      <w:proofErr w:type="spellEnd"/>
-      <w:r>
-        <w:t xml:space="preserve"> discussion in reading group</w:t>
+      <w:r>
+        <w:t>Svd – prereq for pagerank discussion in reading group</w:t>
       </w:r>
     </w:p>
     <w:p>
@@ -165,7 +122,10 @@
         </w:numPr>
       </w:pPr>
       <w:r>
-        <w:t>Financial dataset, linear regression, hmm</w:t>
+        <w:t xml:space="preserve">Financial </w:t>
+      </w:r>
+      <w:r>
+        <w:t>dataset, linear regression, neural net as a regressor</w:t>
       </w:r>
     </w:p>
     <w:p>
@@ -176,19 +136,12 @@
           <w:numId w:val="1"/>
         </w:numPr>
       </w:pPr>
-      <w:proofErr w:type="spellStart"/>
-      <w:r>
-        <w:t>Gmm</w:t>
-      </w:r>
-      <w:proofErr w:type="spellEnd"/>
-      <w:r>
-        <w:t xml:space="preserve">, </w:t>
-      </w:r>
-      <w:proofErr w:type="spellStart"/>
-      <w:r>
-        <w:t>kmeans</w:t>
-      </w:r>
-      <w:proofErr w:type="spellEnd"/>
+      <w:r>
+        <w:t>Gmm, kmeans</w:t>
+      </w:r>
+      <w:r>
+        <w:t xml:space="preserve"> for image compression</w:t>
+      </w:r>
     </w:p>
     <w:p>
       <w:pPr>
@@ -198,21 +151,23 @@
           <w:numId w:val="1"/>
         </w:numPr>
       </w:pPr>
-      <w:proofErr w:type="spellStart"/>
-      <w:r>
-        <w:t>Knn</w:t>
-      </w:r>
-      <w:proofErr w:type="spellEnd"/>
-      <w:r>
-        <w:t xml:space="preserve">, naïve </w:t>
-      </w:r>
-      <w:proofErr w:type="spellStart"/>
-      <w:r>
-        <w:t>bayes</w:t>
+      <w:r>
+        <w:t>Knn, naïve bayes</w:t>
+      </w:r>
+      <w:r>
+        <w:t xml:space="preserve"> – </w:t>
+      </w:r>
+      <w:r>
+        <w:t xml:space="preserve">we could </w:t>
+      </w:r>
+      <w:r>
+        <w:t>see who has the fastest knn algo</w:t>
+      </w:r>
+      <w:r>
+        <w:t>?</w:t>
       </w:r>
       <w:bookmarkStart w:id="0" w:name="_GoBack"/>
       <w:bookmarkEnd w:id="0"/>
-      <w:proofErr w:type="spellEnd"/>
     </w:p>
     <w:p>
       <w:pPr>

</xml_diff>